<commit_message>
actually the full report.
</commit_message>
<xml_diff>
--- a/Assignment 2/Scalar Data Vis report.docx
+++ b/Assignment 2/Scalar Data Vis report.docx
@@ -2413,12 +2413,7 @@
         <w:t xml:space="preserve">As stated in the individual iso-surface analysis, the data is showing a </w:t>
       </w:r>
       <w:r>
-        <w:t>convection current in air flow. A convection current is a current that forms when a fluid or gas is heated on one side of a vessel and cooled on the other. The substance that is headed eventually cools down and sinks then is pulled back to the heated p</w:t>
-      </w:r>
-      <w:bookmarkStart w:id="0" w:name="_GoBack"/>
-      <w:bookmarkEnd w:id="0"/>
-      <w:r>
-        <w:t xml:space="preserve">ortion of the vessel. A convection current is </w:t>
+        <w:t xml:space="preserve">convection current in air flow. A convection current is a current that forms when a fluid or gas is heated on one side of a vessel and cooled on the other. The substance that is headed eventually cools down and sinks then is pulled back to the heated portion of the vessel. A convection current is </w:t>
       </w:r>
       <w:r>
         <w:t xml:space="preserve">important for fluid dynamics and many real-world applications take advantage of this phenomenon. </w:t>
@@ -2444,21 +2439,45 @@
         <w:tblLook w:val="04A0" w:firstRow="1" w:lastRow="0" w:firstColumn="1" w:lastColumn="0" w:noHBand="0" w:noVBand="1"/>
       </w:tblPr>
       <w:tblGrid>
-        <w:gridCol w:w="3116"/>
-        <w:gridCol w:w="3117"/>
-        <w:gridCol w:w="3117"/>
+        <w:gridCol w:w="970"/>
+        <w:gridCol w:w="5656"/>
+        <w:gridCol w:w="2724"/>
       </w:tblGrid>
       <w:tr>
         <w:tc>
           <w:tcPr>
-            <w:tcW w:w="3116" w:type="dxa"/>
-          </w:tcPr>
-          <w:p>
-            <w:pPr>
-              <w:rPr>
-                <w:b/>
-              </w:rPr>
-            </w:pPr>
+            <w:tcW w:w="985" w:type="dxa"/>
+          </w:tcPr>
+          <w:p>
+            <w:pPr>
+              <w:rPr>
+                <w:b/>
+              </w:rPr>
+            </w:pPr>
+            <w:r>
+              <w:rPr>
+                <w:b/>
+              </w:rPr>
+              <w:t>Interval</w:t>
+            </w:r>
+          </w:p>
+        </w:tc>
+        <w:tc>
+          <w:tcPr>
+            <w:tcW w:w="5248" w:type="dxa"/>
+          </w:tcPr>
+          <w:p>
+            <w:pPr>
+              <w:rPr>
+                <w:b/>
+              </w:rPr>
+            </w:pPr>
+            <w:r>
+              <w:rPr>
+                <w:b/>
+              </w:rPr>
+              <w:t>Probing image</w:t>
+            </w:r>
           </w:p>
         </w:tc>
         <w:tc>
@@ -2471,32 +2490,98 @@
                 <w:b/>
               </w:rPr>
             </w:pPr>
-          </w:p>
-        </w:tc>
-        <w:tc>
-          <w:tcPr>
-            <w:tcW w:w="3117" w:type="dxa"/>
-          </w:tcPr>
-          <w:p>
-            <w:pPr>
-              <w:rPr>
-                <w:b/>
-              </w:rPr>
-            </w:pPr>
+            <w:r>
+              <w:rPr>
+                <w:b/>
+              </w:rPr>
+              <w:t>Analysis</w:t>
+            </w:r>
           </w:p>
         </w:tc>
       </w:tr>
       <w:tr>
         <w:tc>
           <w:tcPr>
-            <w:tcW w:w="3116" w:type="dxa"/>
-          </w:tcPr>
-          <w:p>
-            <w:pPr>
-              <w:rPr>
-                <w:b/>
-              </w:rPr>
-            </w:pPr>
+            <w:tcW w:w="985" w:type="dxa"/>
+          </w:tcPr>
+          <w:p>
+            <w:pPr>
+              <w:rPr>
+                <w:b/>
+              </w:rPr>
+            </w:pPr>
+            <w:r>
+              <w:rPr>
+                <w:b/>
+              </w:rPr>
+              <w:lastRenderedPageBreak/>
+              <w:t>Z=0</w:t>
+            </w:r>
+          </w:p>
+        </w:tc>
+        <w:tc>
+          <w:tcPr>
+            <w:tcW w:w="5248" w:type="dxa"/>
+          </w:tcPr>
+          <w:p>
+            <w:pPr>
+              <w:rPr>
+                <w:b/>
+              </w:rPr>
+            </w:pPr>
+            <w:r>
+              <w:rPr>
+                <w:noProof/>
+              </w:rPr>
+              <w:drawing>
+                <wp:inline distT="0" distB="0" distL="0" distR="0" wp14:anchorId="1610D5A1" wp14:editId="7302AC5D">
+                  <wp:extent cx="3332480" cy="2499360"/>
+                  <wp:effectExtent l="0" t="0" r="1270" b="0"/>
+                  <wp:docPr id="39" name="Picture 39"/>
+                  <wp:cNvGraphicFramePr>
+                    <a:graphicFrameLocks xmlns:a="http://schemas.openxmlformats.org/drawingml/2006/main" noChangeAspect="1"/>
+                  </wp:cNvGraphicFramePr>
+                  <a:graphic xmlns:a="http://schemas.openxmlformats.org/drawingml/2006/main">
+                    <a:graphicData uri="http://schemas.openxmlformats.org/drawingml/2006/picture">
+                      <pic:pic xmlns:pic="http://schemas.openxmlformats.org/drawingml/2006/picture">
+                        <pic:nvPicPr>
+                          <pic:cNvPr id="0" name="Picture 58"/>
+                          <pic:cNvPicPr>
+                            <a:picLocks noChangeAspect="1" noChangeArrowheads="1"/>
+                          </pic:cNvPicPr>
+                        </pic:nvPicPr>
+                        <pic:blipFill>
+                          <a:blip r:embed="rId24">
+                            <a:extLst>
+                              <a:ext uri="{28A0092B-C50C-407E-A947-70E740481C1C}">
+                                <a14:useLocalDpi xmlns:a14="http://schemas.microsoft.com/office/drawing/2010/main" val="0"/>
+                              </a:ext>
+                            </a:extLst>
+                          </a:blip>
+                          <a:srcRect/>
+                          <a:stretch>
+                            <a:fillRect/>
+                          </a:stretch>
+                        </pic:blipFill>
+                        <pic:spPr bwMode="auto">
+                          <a:xfrm>
+                            <a:off x="0" y="0"/>
+                            <a:ext cx="3332480" cy="2499360"/>
+                          </a:xfrm>
+                          <a:prstGeom prst="rect">
+                            <a:avLst/>
+                          </a:prstGeom>
+                          <a:noFill/>
+                          <a:ln>
+                            <a:noFill/>
+                          </a:ln>
+                        </pic:spPr>
+                      </pic:pic>
+                    </a:graphicData>
+                  </a:graphic>
+                </wp:inline>
+              </w:drawing>
+            </w:r>
           </w:p>
         </w:tc>
         <w:tc>
@@ -2506,35 +2591,100 @@
           <w:p>
             <w:pPr>
               <w:rPr>
-                <w:b/>
-              </w:rPr>
-            </w:pPr>
-          </w:p>
-        </w:tc>
-        <w:tc>
-          <w:tcPr>
-            <w:tcW w:w="3117" w:type="dxa"/>
-          </w:tcPr>
-          <w:p>
-            <w:pPr>
-              <w:rPr>
-                <w:b/>
-              </w:rPr>
-            </w:pPr>
+                <w:sz w:val="24"/>
+              </w:rPr>
+            </w:pPr>
+            <w:r>
+              <w:rPr>
+                <w:sz w:val="24"/>
+              </w:rPr>
+              <w:t>When z=0 in probing we can see that there is the side where the hot plate is and the side where the cold plate is. There is some area in the middle where the air is a middle temperature.</w:t>
+            </w:r>
           </w:p>
         </w:tc>
       </w:tr>
       <w:tr>
         <w:tc>
           <w:tcPr>
-            <w:tcW w:w="3116" w:type="dxa"/>
-          </w:tcPr>
-          <w:p>
-            <w:pPr>
-              <w:rPr>
-                <w:b/>
-              </w:rPr>
-            </w:pPr>
+            <w:tcW w:w="985" w:type="dxa"/>
+          </w:tcPr>
+          <w:p>
+            <w:pPr>
+              <w:rPr>
+                <w:b/>
+              </w:rPr>
+            </w:pPr>
+            <w:r>
+              <w:rPr>
+                <w:b/>
+              </w:rPr>
+              <w:t>Z=1</w:t>
+            </w:r>
+          </w:p>
+        </w:tc>
+        <w:tc>
+          <w:tcPr>
+            <w:tcW w:w="5248" w:type="dxa"/>
+          </w:tcPr>
+          <w:p>
+            <w:pPr>
+              <w:rPr>
+                <w:b/>
+              </w:rPr>
+            </w:pPr>
+            <w:r>
+              <w:rPr>
+                <w:noProof/>
+              </w:rPr>
+              <w:drawing>
+                <wp:inline distT="0" distB="0" distL="0" distR="0" wp14:anchorId="07F25CBA" wp14:editId="20281DF3">
+                  <wp:extent cx="3332480" cy="2499360"/>
+                  <wp:effectExtent l="0" t="0" r="1270" b="0"/>
+                  <wp:docPr id="40" name="Picture 40"/>
+                  <wp:cNvGraphicFramePr>
+                    <a:graphicFrameLocks xmlns:a="http://schemas.openxmlformats.org/drawingml/2006/main" noChangeAspect="1"/>
+                  </wp:cNvGraphicFramePr>
+                  <a:graphic xmlns:a="http://schemas.openxmlformats.org/drawingml/2006/main">
+                    <a:graphicData uri="http://schemas.openxmlformats.org/drawingml/2006/picture">
+                      <pic:pic xmlns:pic="http://schemas.openxmlformats.org/drawingml/2006/picture">
+                        <pic:nvPicPr>
+                          <pic:cNvPr id="0" name="Picture 60"/>
+                          <pic:cNvPicPr>
+                            <a:picLocks noChangeAspect="1" noChangeArrowheads="1"/>
+                          </pic:cNvPicPr>
+                        </pic:nvPicPr>
+                        <pic:blipFill>
+                          <a:blip r:embed="rId25">
+                            <a:extLst>
+                              <a:ext uri="{28A0092B-C50C-407E-A947-70E740481C1C}">
+                                <a14:useLocalDpi xmlns:a14="http://schemas.microsoft.com/office/drawing/2010/main" val="0"/>
+                              </a:ext>
+                            </a:extLst>
+                          </a:blip>
+                          <a:srcRect/>
+                          <a:stretch>
+                            <a:fillRect/>
+                          </a:stretch>
+                        </pic:blipFill>
+                        <pic:spPr bwMode="auto">
+                          <a:xfrm>
+                            <a:off x="0" y="0"/>
+                            <a:ext cx="3332480" cy="2499360"/>
+                          </a:xfrm>
+                          <a:prstGeom prst="rect">
+                            <a:avLst/>
+                          </a:prstGeom>
+                          <a:noFill/>
+                          <a:ln>
+                            <a:noFill/>
+                          </a:ln>
+                        </pic:spPr>
+                      </pic:pic>
+                    </a:graphicData>
+                  </a:graphic>
+                </wp:inline>
+              </w:drawing>
+            </w:r>
           </w:p>
         </w:tc>
         <w:tc>
@@ -2542,37 +2692,94 @@
             <w:tcW w:w="3117" w:type="dxa"/>
           </w:tcPr>
           <w:p>
-            <w:pPr>
-              <w:rPr>
-                <w:b/>
-              </w:rPr>
-            </w:pPr>
-          </w:p>
-        </w:tc>
-        <w:tc>
-          <w:tcPr>
-            <w:tcW w:w="3117" w:type="dxa"/>
-          </w:tcPr>
-          <w:p>
-            <w:pPr>
-              <w:rPr>
-                <w:b/>
-              </w:rPr>
-            </w:pPr>
+            <w:r>
+              <w:t xml:space="preserve">When z=1 the hot plate side and cold plate side can still be observed, however, the center where the air is a middle temperature is starting to take on a different shape. It is starting to become more “s” shaped. </w:t>
+            </w:r>
           </w:p>
         </w:tc>
       </w:tr>
       <w:tr>
         <w:tc>
           <w:tcPr>
-            <w:tcW w:w="3116" w:type="dxa"/>
-          </w:tcPr>
-          <w:p>
-            <w:pPr>
-              <w:rPr>
-                <w:b/>
-              </w:rPr>
-            </w:pPr>
+            <w:tcW w:w="985" w:type="dxa"/>
+          </w:tcPr>
+          <w:p>
+            <w:pPr>
+              <w:rPr>
+                <w:b/>
+              </w:rPr>
+            </w:pPr>
+            <w:r>
+              <w:rPr>
+                <w:b/>
+              </w:rPr>
+              <w:t>Z=2</w:t>
+            </w:r>
+          </w:p>
+        </w:tc>
+        <w:tc>
+          <w:tcPr>
+            <w:tcW w:w="5248" w:type="dxa"/>
+          </w:tcPr>
+          <w:p>
+            <w:pPr>
+              <w:rPr>
+                <w:b/>
+              </w:rPr>
+            </w:pPr>
+            <w:r>
+              <w:rPr>
+                <w:noProof/>
+              </w:rPr>
+              <w:drawing>
+                <wp:inline distT="0" distB="0" distL="0" distR="0" wp14:anchorId="1BF4A2C5" wp14:editId="326E97F3">
+                  <wp:extent cx="3362960" cy="2522220"/>
+                  <wp:effectExtent l="0" t="0" r="8890" b="0"/>
+                  <wp:docPr id="41" name="Picture 41"/>
+                  <wp:cNvGraphicFramePr>
+                    <a:graphicFrameLocks xmlns:a="http://schemas.openxmlformats.org/drawingml/2006/main" noChangeAspect="1"/>
+                  </wp:cNvGraphicFramePr>
+                  <a:graphic xmlns:a="http://schemas.openxmlformats.org/drawingml/2006/main">
+                    <a:graphicData uri="http://schemas.openxmlformats.org/drawingml/2006/picture">
+                      <pic:pic xmlns:pic="http://schemas.openxmlformats.org/drawingml/2006/picture">
+                        <pic:nvPicPr>
+                          <pic:cNvPr id="0" name="Picture 62"/>
+                          <pic:cNvPicPr>
+                            <a:picLocks noChangeAspect="1" noChangeArrowheads="1"/>
+                          </pic:cNvPicPr>
+                        </pic:nvPicPr>
+                        <pic:blipFill>
+                          <a:blip r:embed="rId26">
+                            <a:extLst>
+                              <a:ext uri="{28A0092B-C50C-407E-A947-70E740481C1C}">
+                                <a14:useLocalDpi xmlns:a14="http://schemas.microsoft.com/office/drawing/2010/main" val="0"/>
+                              </a:ext>
+                            </a:extLst>
+                          </a:blip>
+                          <a:srcRect/>
+                          <a:stretch>
+                            <a:fillRect/>
+                          </a:stretch>
+                        </pic:blipFill>
+                        <pic:spPr bwMode="auto">
+                          <a:xfrm>
+                            <a:off x="0" y="0"/>
+                            <a:ext cx="3362960" cy="2522220"/>
+                          </a:xfrm>
+                          <a:prstGeom prst="rect">
+                            <a:avLst/>
+                          </a:prstGeom>
+                          <a:noFill/>
+                          <a:ln>
+                            <a:noFill/>
+                          </a:ln>
+                        </pic:spPr>
+                      </pic:pic>
+                    </a:graphicData>
+                  </a:graphic>
+                </wp:inline>
+              </w:drawing>
+            </w:r>
           </w:p>
         </w:tc>
         <w:tc>
@@ -2580,37 +2787,98 @@
             <w:tcW w:w="3117" w:type="dxa"/>
           </w:tcPr>
           <w:p>
-            <w:pPr>
-              <w:rPr>
-                <w:b/>
-              </w:rPr>
-            </w:pPr>
-          </w:p>
-        </w:tc>
-        <w:tc>
-          <w:tcPr>
-            <w:tcW w:w="3117" w:type="dxa"/>
-          </w:tcPr>
-          <w:p>
-            <w:pPr>
-              <w:rPr>
-                <w:b/>
-              </w:rPr>
-            </w:pPr>
+            <w:r>
+              <w:t xml:space="preserve">When z=2 again the hot plate and cold plate can still be observed, but the middle temperature values are further developing into the “s” shape in the previous </w:t>
+            </w:r>
+            <w:r>
+              <w:t>image.</w:t>
+            </w:r>
           </w:p>
         </w:tc>
       </w:tr>
       <w:tr>
         <w:tc>
           <w:tcPr>
-            <w:tcW w:w="3116" w:type="dxa"/>
-          </w:tcPr>
-          <w:p>
-            <w:pPr>
-              <w:rPr>
-                <w:b/>
-              </w:rPr>
-            </w:pPr>
+            <w:tcW w:w="985" w:type="dxa"/>
+          </w:tcPr>
+          <w:p>
+            <w:pPr>
+              <w:rPr>
+                <w:b/>
+              </w:rPr>
+            </w:pPr>
+            <w:r>
+              <w:rPr>
+                <w:b/>
+              </w:rPr>
+              <w:lastRenderedPageBreak/>
+              <w:t>Z=3</w:t>
+            </w:r>
+          </w:p>
+        </w:tc>
+        <w:tc>
+          <w:tcPr>
+            <w:tcW w:w="5248" w:type="dxa"/>
+          </w:tcPr>
+          <w:p>
+            <w:pPr>
+              <w:rPr>
+                <w:b/>
+              </w:rPr>
+            </w:pPr>
+            <w:r>
+              <w:rPr>
+                <w:noProof/>
+              </w:rPr>
+              <w:drawing>
+                <wp:inline distT="0" distB="0" distL="0" distR="0" wp14:anchorId="599243D2" wp14:editId="43EAC293">
+                  <wp:extent cx="3373120" cy="2529840"/>
+                  <wp:effectExtent l="0" t="0" r="0" b="3810"/>
+                  <wp:docPr id="42" name="Picture 42"/>
+                  <wp:cNvGraphicFramePr>
+                    <a:graphicFrameLocks xmlns:a="http://schemas.openxmlformats.org/drawingml/2006/main" noChangeAspect="1"/>
+                  </wp:cNvGraphicFramePr>
+                  <a:graphic xmlns:a="http://schemas.openxmlformats.org/drawingml/2006/main">
+                    <a:graphicData uri="http://schemas.openxmlformats.org/drawingml/2006/picture">
+                      <pic:pic xmlns:pic="http://schemas.openxmlformats.org/drawingml/2006/picture">
+                        <pic:nvPicPr>
+                          <pic:cNvPr id="0" name="Picture 64"/>
+                          <pic:cNvPicPr>
+                            <a:picLocks noChangeAspect="1" noChangeArrowheads="1"/>
+                          </pic:cNvPicPr>
+                        </pic:nvPicPr>
+                        <pic:blipFill>
+                          <a:blip r:embed="rId27">
+                            <a:extLst>
+                              <a:ext uri="{28A0092B-C50C-407E-A947-70E740481C1C}">
+                                <a14:useLocalDpi xmlns:a14="http://schemas.microsoft.com/office/drawing/2010/main" val="0"/>
+                              </a:ext>
+                            </a:extLst>
+                          </a:blip>
+                          <a:srcRect/>
+                          <a:stretch>
+                            <a:fillRect/>
+                          </a:stretch>
+                        </pic:blipFill>
+                        <pic:spPr bwMode="auto">
+                          <a:xfrm>
+                            <a:off x="0" y="0"/>
+                            <a:ext cx="3373120" cy="2529840"/>
+                          </a:xfrm>
+                          <a:prstGeom prst="rect">
+                            <a:avLst/>
+                          </a:prstGeom>
+                          <a:noFill/>
+                          <a:ln>
+                            <a:noFill/>
+                          </a:ln>
+                        </pic:spPr>
+                      </pic:pic>
+                    </a:graphicData>
+                  </a:graphic>
+                </wp:inline>
+              </w:drawing>
+            </w:r>
           </w:p>
         </w:tc>
         <w:tc>
@@ -2618,37 +2886,94 @@
             <w:tcW w:w="3117" w:type="dxa"/>
           </w:tcPr>
           <w:p>
-            <w:pPr>
-              <w:rPr>
-                <w:b/>
-              </w:rPr>
-            </w:pPr>
-          </w:p>
-        </w:tc>
-        <w:tc>
-          <w:tcPr>
-            <w:tcW w:w="3117" w:type="dxa"/>
-          </w:tcPr>
-          <w:p>
-            <w:pPr>
-              <w:rPr>
-                <w:b/>
-              </w:rPr>
-            </w:pPr>
+            <w:r>
+              <w:t>Then z=3 the “s” shape is even more pronounced and is starting to show the way that the colder air is being pulled and warmed by the hot plate and the hot air is being pulled and cooled by the cold plate, creating a convection current.</w:t>
+            </w:r>
           </w:p>
         </w:tc>
       </w:tr>
       <w:tr>
         <w:tc>
           <w:tcPr>
-            <w:tcW w:w="3116" w:type="dxa"/>
-          </w:tcPr>
-          <w:p>
-            <w:pPr>
-              <w:rPr>
-                <w:b/>
-              </w:rPr>
-            </w:pPr>
+            <w:tcW w:w="985" w:type="dxa"/>
+          </w:tcPr>
+          <w:p>
+            <w:pPr>
+              <w:rPr>
+                <w:b/>
+              </w:rPr>
+            </w:pPr>
+            <w:r>
+              <w:rPr>
+                <w:b/>
+              </w:rPr>
+              <w:t>Z=4</w:t>
+            </w:r>
+          </w:p>
+        </w:tc>
+        <w:tc>
+          <w:tcPr>
+            <w:tcW w:w="5248" w:type="dxa"/>
+          </w:tcPr>
+          <w:p>
+            <w:pPr>
+              <w:rPr>
+                <w:b/>
+              </w:rPr>
+            </w:pPr>
+            <w:r>
+              <w:rPr>
+                <w:noProof/>
+              </w:rPr>
+              <w:drawing>
+                <wp:inline distT="0" distB="0" distL="0" distR="0" wp14:anchorId="1C607344" wp14:editId="07E47B7A">
+                  <wp:extent cx="3393440" cy="2545080"/>
+                  <wp:effectExtent l="0" t="0" r="0" b="7620"/>
+                  <wp:docPr id="43" name="Picture 43"/>
+                  <wp:cNvGraphicFramePr>
+                    <a:graphicFrameLocks xmlns:a="http://schemas.openxmlformats.org/drawingml/2006/main" noChangeAspect="1"/>
+                  </wp:cNvGraphicFramePr>
+                  <a:graphic xmlns:a="http://schemas.openxmlformats.org/drawingml/2006/main">
+                    <a:graphicData uri="http://schemas.openxmlformats.org/drawingml/2006/picture">
+                      <pic:pic xmlns:pic="http://schemas.openxmlformats.org/drawingml/2006/picture">
+                        <pic:nvPicPr>
+                          <pic:cNvPr id="0" name="Picture 66"/>
+                          <pic:cNvPicPr>
+                            <a:picLocks noChangeAspect="1" noChangeArrowheads="1"/>
+                          </pic:cNvPicPr>
+                        </pic:nvPicPr>
+                        <pic:blipFill>
+                          <a:blip r:embed="rId28">
+                            <a:extLst>
+                              <a:ext uri="{28A0092B-C50C-407E-A947-70E740481C1C}">
+                                <a14:useLocalDpi xmlns:a14="http://schemas.microsoft.com/office/drawing/2010/main" val="0"/>
+                              </a:ext>
+                            </a:extLst>
+                          </a:blip>
+                          <a:srcRect/>
+                          <a:stretch>
+                            <a:fillRect/>
+                          </a:stretch>
+                        </pic:blipFill>
+                        <pic:spPr bwMode="auto">
+                          <a:xfrm>
+                            <a:off x="0" y="0"/>
+                            <a:ext cx="3393440" cy="2545080"/>
+                          </a:xfrm>
+                          <a:prstGeom prst="rect">
+                            <a:avLst/>
+                          </a:prstGeom>
+                          <a:noFill/>
+                          <a:ln>
+                            <a:noFill/>
+                          </a:ln>
+                        </pic:spPr>
+                      </pic:pic>
+                    </a:graphicData>
+                  </a:graphic>
+                </wp:inline>
+              </w:drawing>
+            </w:r>
           </w:p>
         </w:tc>
         <w:tc>
@@ -2656,37 +2981,94 @@
             <w:tcW w:w="3117" w:type="dxa"/>
           </w:tcPr>
           <w:p>
-            <w:pPr>
-              <w:rPr>
-                <w:b/>
-              </w:rPr>
-            </w:pPr>
-          </w:p>
-        </w:tc>
-        <w:tc>
-          <w:tcPr>
-            <w:tcW w:w="3117" w:type="dxa"/>
-          </w:tcPr>
-          <w:p>
-            <w:pPr>
-              <w:rPr>
-                <w:b/>
-              </w:rPr>
-            </w:pPr>
+            <w:r>
+              <w:t>When z=4 there is a similar effect that was shown when z=3 the convection current is being developed as the warm air cools and the cold air heats up.</w:t>
+            </w:r>
           </w:p>
         </w:tc>
       </w:tr>
       <w:tr>
         <w:tc>
           <w:tcPr>
-            <w:tcW w:w="3116" w:type="dxa"/>
-          </w:tcPr>
-          <w:p>
-            <w:pPr>
-              <w:rPr>
-                <w:b/>
-              </w:rPr>
-            </w:pPr>
+            <w:tcW w:w="985" w:type="dxa"/>
+          </w:tcPr>
+          <w:p>
+            <w:pPr>
+              <w:rPr>
+                <w:b/>
+              </w:rPr>
+            </w:pPr>
+            <w:r>
+              <w:rPr>
+                <w:b/>
+              </w:rPr>
+              <w:t>Z=5</w:t>
+            </w:r>
+          </w:p>
+        </w:tc>
+        <w:tc>
+          <w:tcPr>
+            <w:tcW w:w="5248" w:type="dxa"/>
+          </w:tcPr>
+          <w:p>
+            <w:pPr>
+              <w:rPr>
+                <w:b/>
+              </w:rPr>
+            </w:pPr>
+            <w:r>
+              <w:rPr>
+                <w:noProof/>
+              </w:rPr>
+              <w:drawing>
+                <wp:inline distT="0" distB="0" distL="0" distR="0" wp14:anchorId="14300E43" wp14:editId="639DFFC7">
+                  <wp:extent cx="3423920" cy="2567940"/>
+                  <wp:effectExtent l="0" t="0" r="5080" b="3810"/>
+                  <wp:docPr id="44" name="Picture 44"/>
+                  <wp:cNvGraphicFramePr>
+                    <a:graphicFrameLocks xmlns:a="http://schemas.openxmlformats.org/drawingml/2006/main" noChangeAspect="1"/>
+                  </wp:cNvGraphicFramePr>
+                  <a:graphic xmlns:a="http://schemas.openxmlformats.org/drawingml/2006/main">
+                    <a:graphicData uri="http://schemas.openxmlformats.org/drawingml/2006/picture">
+                      <pic:pic xmlns:pic="http://schemas.openxmlformats.org/drawingml/2006/picture">
+                        <pic:nvPicPr>
+                          <pic:cNvPr id="0" name="Picture 68"/>
+                          <pic:cNvPicPr>
+                            <a:picLocks noChangeAspect="1" noChangeArrowheads="1"/>
+                          </pic:cNvPicPr>
+                        </pic:nvPicPr>
+                        <pic:blipFill>
+                          <a:blip r:embed="rId29">
+                            <a:extLst>
+                              <a:ext uri="{28A0092B-C50C-407E-A947-70E740481C1C}">
+                                <a14:useLocalDpi xmlns:a14="http://schemas.microsoft.com/office/drawing/2010/main" val="0"/>
+                              </a:ext>
+                            </a:extLst>
+                          </a:blip>
+                          <a:srcRect/>
+                          <a:stretch>
+                            <a:fillRect/>
+                          </a:stretch>
+                        </pic:blipFill>
+                        <pic:spPr bwMode="auto">
+                          <a:xfrm>
+                            <a:off x="0" y="0"/>
+                            <a:ext cx="3423920" cy="2567940"/>
+                          </a:xfrm>
+                          <a:prstGeom prst="rect">
+                            <a:avLst/>
+                          </a:prstGeom>
+                          <a:noFill/>
+                          <a:ln>
+                            <a:noFill/>
+                          </a:ln>
+                        </pic:spPr>
+                      </pic:pic>
+                    </a:graphicData>
+                  </a:graphic>
+                </wp:inline>
+              </w:drawing>
+            </w:r>
           </w:p>
         </w:tc>
         <w:tc>
@@ -2694,37 +3076,95 @@
             <w:tcW w:w="3117" w:type="dxa"/>
           </w:tcPr>
           <w:p>
-            <w:pPr>
-              <w:rPr>
-                <w:b/>
-              </w:rPr>
-            </w:pPr>
-          </w:p>
-        </w:tc>
-        <w:tc>
-          <w:tcPr>
-            <w:tcW w:w="3117" w:type="dxa"/>
-          </w:tcPr>
-          <w:p>
-            <w:pPr>
-              <w:rPr>
-                <w:b/>
-              </w:rPr>
-            </w:pPr>
+            <w:r>
+              <w:t>When z=5 again there is a similar image to the previous 2, the colder air is being pulled more towards the hot plate and the hot air is being pulled toward the cold plate to create a convection current.</w:t>
+            </w:r>
           </w:p>
         </w:tc>
       </w:tr>
       <w:tr>
         <w:tc>
           <w:tcPr>
-            <w:tcW w:w="3116" w:type="dxa"/>
-          </w:tcPr>
-          <w:p>
-            <w:pPr>
-              <w:rPr>
-                <w:b/>
-              </w:rPr>
-            </w:pPr>
+            <w:tcW w:w="985" w:type="dxa"/>
+          </w:tcPr>
+          <w:p>
+            <w:pPr>
+              <w:rPr>
+                <w:b/>
+              </w:rPr>
+            </w:pPr>
+            <w:r>
+              <w:rPr>
+                <w:b/>
+              </w:rPr>
+              <w:lastRenderedPageBreak/>
+              <w:t>Z=6</w:t>
+            </w:r>
+          </w:p>
+        </w:tc>
+        <w:tc>
+          <w:tcPr>
+            <w:tcW w:w="5248" w:type="dxa"/>
+          </w:tcPr>
+          <w:p>
+            <w:pPr>
+              <w:rPr>
+                <w:b/>
+              </w:rPr>
+            </w:pPr>
+            <w:r>
+              <w:rPr>
+                <w:noProof/>
+              </w:rPr>
+              <w:drawing>
+                <wp:inline distT="0" distB="0" distL="0" distR="0" wp14:anchorId="561F9975" wp14:editId="2467A8D9">
+                  <wp:extent cx="3444240" cy="2583180"/>
+                  <wp:effectExtent l="0" t="0" r="3810" b="7620"/>
+                  <wp:docPr id="45" name="Picture 45"/>
+                  <wp:cNvGraphicFramePr>
+                    <a:graphicFrameLocks xmlns:a="http://schemas.openxmlformats.org/drawingml/2006/main" noChangeAspect="1"/>
+                  </wp:cNvGraphicFramePr>
+                  <a:graphic xmlns:a="http://schemas.openxmlformats.org/drawingml/2006/main">
+                    <a:graphicData uri="http://schemas.openxmlformats.org/drawingml/2006/picture">
+                      <pic:pic xmlns:pic="http://schemas.openxmlformats.org/drawingml/2006/picture">
+                        <pic:nvPicPr>
+                          <pic:cNvPr id="0" name="Picture 70"/>
+                          <pic:cNvPicPr>
+                            <a:picLocks noChangeAspect="1" noChangeArrowheads="1"/>
+                          </pic:cNvPicPr>
+                        </pic:nvPicPr>
+                        <pic:blipFill>
+                          <a:blip r:embed="rId30">
+                            <a:extLst>
+                              <a:ext uri="{28A0092B-C50C-407E-A947-70E740481C1C}">
+                                <a14:useLocalDpi xmlns:a14="http://schemas.microsoft.com/office/drawing/2010/main" val="0"/>
+                              </a:ext>
+                            </a:extLst>
+                          </a:blip>
+                          <a:srcRect/>
+                          <a:stretch>
+                            <a:fillRect/>
+                          </a:stretch>
+                        </pic:blipFill>
+                        <pic:spPr bwMode="auto">
+                          <a:xfrm>
+                            <a:off x="0" y="0"/>
+                            <a:ext cx="3444240" cy="2583180"/>
+                          </a:xfrm>
+                          <a:prstGeom prst="rect">
+                            <a:avLst/>
+                          </a:prstGeom>
+                          <a:noFill/>
+                          <a:ln>
+                            <a:noFill/>
+                          </a:ln>
+                        </pic:spPr>
+                      </pic:pic>
+                    </a:graphicData>
+                  </a:graphic>
+                </wp:inline>
+              </w:drawing>
+            </w:r>
           </w:p>
         </w:tc>
         <w:tc>
@@ -2732,49 +3172,94 @@
             <w:tcW w:w="3117" w:type="dxa"/>
           </w:tcPr>
           <w:p>
-            <w:pPr>
-              <w:rPr>
-                <w:b/>
-              </w:rPr>
-            </w:pPr>
-          </w:p>
-        </w:tc>
-        <w:tc>
-          <w:tcPr>
-            <w:tcW w:w="3117" w:type="dxa"/>
-          </w:tcPr>
-          <w:p>
-            <w:pPr>
-              <w:rPr>
-                <w:b/>
-              </w:rPr>
-            </w:pPr>
+            <w:r>
+              <w:t>The next 4 Images just further showcase the convection current and are all very similar to the previous few images because at this point the convection current is well developed and apparent.</w:t>
+            </w:r>
           </w:p>
         </w:tc>
       </w:tr>
       <w:tr>
         <w:tc>
           <w:tcPr>
-            <w:tcW w:w="3116" w:type="dxa"/>
-          </w:tcPr>
-          <w:p>
-            <w:pPr>
-              <w:rPr>
-                <w:b/>
-              </w:rPr>
-            </w:pPr>
-          </w:p>
-        </w:tc>
-        <w:tc>
-          <w:tcPr>
-            <w:tcW w:w="3117" w:type="dxa"/>
-          </w:tcPr>
-          <w:p>
-            <w:pPr>
-              <w:rPr>
-                <w:b/>
-              </w:rPr>
-            </w:pPr>
+            <w:tcW w:w="985" w:type="dxa"/>
+          </w:tcPr>
+          <w:p>
+            <w:pPr>
+              <w:rPr>
+                <w:b/>
+              </w:rPr>
+            </w:pPr>
+            <w:r>
+              <w:rPr>
+                <w:b/>
+              </w:rPr>
+              <w:t>Z=7</w:t>
+            </w:r>
+          </w:p>
+        </w:tc>
+        <w:tc>
+          <w:tcPr>
+            <w:tcW w:w="5248" w:type="dxa"/>
+          </w:tcPr>
+          <w:p>
+            <w:pPr>
+              <w:rPr>
+                <w:b/>
+              </w:rPr>
+            </w:pPr>
+            <w:r>
+              <w:rPr>
+                <w:noProof/>
+              </w:rPr>
+              <w:drawing>
+                <wp:inline distT="0" distB="0" distL="0" distR="0" wp14:anchorId="33C85288" wp14:editId="6315D932">
+                  <wp:extent cx="3454400" cy="2590800"/>
+                  <wp:effectExtent l="0" t="0" r="0" b="0"/>
+                  <wp:docPr id="46" name="Picture 46"/>
+                  <wp:cNvGraphicFramePr>
+                    <a:graphicFrameLocks xmlns:a="http://schemas.openxmlformats.org/drawingml/2006/main" noChangeAspect="1"/>
+                  </wp:cNvGraphicFramePr>
+                  <a:graphic xmlns:a="http://schemas.openxmlformats.org/drawingml/2006/main">
+                    <a:graphicData uri="http://schemas.openxmlformats.org/drawingml/2006/picture">
+                      <pic:pic xmlns:pic="http://schemas.openxmlformats.org/drawingml/2006/picture">
+                        <pic:nvPicPr>
+                          <pic:cNvPr id="0" name="Picture 72"/>
+                          <pic:cNvPicPr>
+                            <a:picLocks noChangeAspect="1" noChangeArrowheads="1"/>
+                          </pic:cNvPicPr>
+                        </pic:nvPicPr>
+                        <pic:blipFill>
+                          <a:blip r:embed="rId31">
+                            <a:extLst>
+                              <a:ext uri="{28A0092B-C50C-407E-A947-70E740481C1C}">
+                                <a14:useLocalDpi xmlns:a14="http://schemas.microsoft.com/office/drawing/2010/main" val="0"/>
+                              </a:ext>
+                            </a:extLst>
+                          </a:blip>
+                          <a:srcRect/>
+                          <a:stretch>
+                            <a:fillRect/>
+                          </a:stretch>
+                        </pic:blipFill>
+                        <pic:spPr bwMode="auto">
+                          <a:xfrm>
+                            <a:off x="0" y="0"/>
+                            <a:ext cx="3454400" cy="2590800"/>
+                          </a:xfrm>
+                          <a:prstGeom prst="rect">
+                            <a:avLst/>
+                          </a:prstGeom>
+                          <a:noFill/>
+                          <a:ln>
+                            <a:noFill/>
+                          </a:ln>
+                        </pic:spPr>
+                      </pic:pic>
+                    </a:graphicData>
+                  </a:graphic>
+                </wp:inline>
+              </w:drawing>
+            </w:r>
           </w:p>
         </w:tc>
         <w:tc>
@@ -2793,14 +3278,85 @@
       <w:tr>
         <w:tc>
           <w:tcPr>
-            <w:tcW w:w="3116" w:type="dxa"/>
-          </w:tcPr>
-          <w:p>
-            <w:pPr>
-              <w:rPr>
-                <w:b/>
-              </w:rPr>
-            </w:pPr>
+            <w:tcW w:w="985" w:type="dxa"/>
+          </w:tcPr>
+          <w:p>
+            <w:pPr>
+              <w:rPr>
+                <w:b/>
+              </w:rPr>
+            </w:pPr>
+            <w:r>
+              <w:rPr>
+                <w:b/>
+              </w:rPr>
+              <w:t>Z=8</w:t>
+            </w:r>
+          </w:p>
+        </w:tc>
+        <w:tc>
+          <w:tcPr>
+            <w:tcW w:w="5248" w:type="dxa"/>
+          </w:tcPr>
+          <w:p>
+            <w:pPr>
+              <w:rPr>
+                <w:b/>
+              </w:rPr>
+            </w:pPr>
+            <w:r>
+              <w:rPr>
+                <w:noProof/>
+              </w:rPr>
+              <w:drawing>
+                <wp:inline distT="0" distB="0" distL="0" distR="0" wp14:anchorId="6EAE8334" wp14:editId="0F019075">
+                  <wp:extent cx="3322320" cy="2491740"/>
+                  <wp:effectExtent l="0" t="0" r="0" b="3810"/>
+                  <wp:docPr id="47" name="Picture 47"/>
+                  <wp:cNvGraphicFramePr>
+                    <a:graphicFrameLocks xmlns:a="http://schemas.openxmlformats.org/drawingml/2006/main" noChangeAspect="1"/>
+                  </wp:cNvGraphicFramePr>
+                  <a:graphic xmlns:a="http://schemas.openxmlformats.org/drawingml/2006/main">
+                    <a:graphicData uri="http://schemas.openxmlformats.org/drawingml/2006/picture">
+                      <pic:pic xmlns:pic="http://schemas.openxmlformats.org/drawingml/2006/picture">
+                        <pic:nvPicPr>
+                          <pic:cNvPr id="0" name="Picture 74"/>
+                          <pic:cNvPicPr>
+                            <a:picLocks noChangeAspect="1" noChangeArrowheads="1"/>
+                          </pic:cNvPicPr>
+                        </pic:nvPicPr>
+                        <pic:blipFill>
+                          <a:blip r:embed="rId32">
+                            <a:extLst>
+                              <a:ext uri="{28A0092B-C50C-407E-A947-70E740481C1C}">
+                                <a14:useLocalDpi xmlns:a14="http://schemas.microsoft.com/office/drawing/2010/main" val="0"/>
+                              </a:ext>
+                            </a:extLst>
+                          </a:blip>
+                          <a:srcRect/>
+                          <a:stretch>
+                            <a:fillRect/>
+                          </a:stretch>
+                        </pic:blipFill>
+                        <pic:spPr bwMode="auto">
+                          <a:xfrm>
+                            <a:off x="0" y="0"/>
+                            <a:ext cx="3322320" cy="2491740"/>
+                          </a:xfrm>
+                          <a:prstGeom prst="rect">
+                            <a:avLst/>
+                          </a:prstGeom>
+                          <a:noFill/>
+                          <a:ln>
+                            <a:noFill/>
+                          </a:ln>
+                        </pic:spPr>
+                      </pic:pic>
+                    </a:graphicData>
+                  </a:graphic>
+                </wp:inline>
+              </w:drawing>
+            </w:r>
           </w:p>
         </w:tc>
         <w:tc>
@@ -2813,6 +3369,92 @@
                 <w:b/>
               </w:rPr>
             </w:pPr>
+          </w:p>
+        </w:tc>
+      </w:tr>
+      <w:tr>
+        <w:tc>
+          <w:tcPr>
+            <w:tcW w:w="985" w:type="dxa"/>
+          </w:tcPr>
+          <w:p>
+            <w:pPr>
+              <w:rPr>
+                <w:b/>
+              </w:rPr>
+            </w:pPr>
+            <w:r>
+              <w:rPr>
+                <w:b/>
+              </w:rPr>
+              <w:lastRenderedPageBreak/>
+              <w:t>Z=9</w:t>
+            </w:r>
+          </w:p>
+        </w:tc>
+        <w:tc>
+          <w:tcPr>
+            <w:tcW w:w="5248" w:type="dxa"/>
+          </w:tcPr>
+          <w:p>
+            <w:pPr>
+              <w:rPr>
+                <w:b/>
+              </w:rPr>
+            </w:pPr>
+            <w:r>
+              <w:rPr>
+                <w:noProof/>
+              </w:rPr>
+              <w:drawing>
+                <wp:inline distT="0" distB="0" distL="0" distR="0" wp14:anchorId="3D2063AC" wp14:editId="64854CCC">
+                  <wp:extent cx="3314700" cy="2486025"/>
+                  <wp:effectExtent l="0" t="0" r="0" b="9525"/>
+                  <wp:docPr id="48" name="Picture 48"/>
+                  <wp:cNvGraphicFramePr>
+                    <a:graphicFrameLocks xmlns:a="http://schemas.openxmlformats.org/drawingml/2006/main" noChangeAspect="1"/>
+                  </wp:cNvGraphicFramePr>
+                  <a:graphic xmlns:a="http://schemas.openxmlformats.org/drawingml/2006/main">
+                    <a:graphicData uri="http://schemas.openxmlformats.org/drawingml/2006/picture">
+                      <pic:pic xmlns:pic="http://schemas.openxmlformats.org/drawingml/2006/picture">
+                        <pic:nvPicPr>
+                          <pic:cNvPr id="0" name="Picture 76"/>
+                          <pic:cNvPicPr>
+                            <a:picLocks noChangeAspect="1" noChangeArrowheads="1"/>
+                          </pic:cNvPicPr>
+                        </pic:nvPicPr>
+                        <pic:blipFill>
+                          <a:blip r:embed="rId33">
+                            <a:extLst>
+                              <a:ext uri="{28A0092B-C50C-407E-A947-70E740481C1C}">
+                                <a14:useLocalDpi xmlns:a14="http://schemas.microsoft.com/office/drawing/2010/main" val="0"/>
+                              </a:ext>
+                            </a:extLst>
+                          </a:blip>
+                          <a:srcRect/>
+                          <a:stretch>
+                            <a:fillRect/>
+                          </a:stretch>
+                        </pic:blipFill>
+                        <pic:spPr bwMode="auto">
+                          <a:xfrm>
+                            <a:off x="0" y="0"/>
+                            <a:ext cx="3314700" cy="2486025"/>
+                          </a:xfrm>
+                          <a:prstGeom prst="rect">
+                            <a:avLst/>
+                          </a:prstGeom>
+                          <a:noFill/>
+                          <a:ln>
+                            <a:noFill/>
+                          </a:ln>
+                        </pic:spPr>
+                      </pic:pic>
+                    </a:graphicData>
+                  </a:graphic>
+                </wp:inline>
+              </w:drawing>
+            </w:r>
           </w:p>
         </w:tc>
         <w:tc>
@@ -2835,6 +3477,42 @@
           <w:b/>
         </w:rPr>
       </w:pPr>
+    </w:p>
+    <w:p>
+      <w:pPr>
+        <w:rPr>
+          <w:b/>
+        </w:rPr>
+      </w:pPr>
+    </w:p>
+    <w:p>
+      <w:pPr>
+        <w:rPr>
+          <w:b/>
+        </w:rPr>
+      </w:pPr>
+      <w:r>
+        <w:rPr>
+          <w:b/>
+        </w:rPr>
+        <w:t>Overall analysis of the data:</w:t>
+      </w:r>
+    </w:p>
+    <w:p>
+      <w:r>
+        <w:rPr>
+          <w:b/>
+        </w:rPr>
+        <w:tab/>
+      </w:r>
+      <w:r>
+        <w:t>This data is showing a convection current in a vessel with a hot plate and a cold plate, the air is heated, then cools and falls toward the colder side, then is pulled back towards the hot plate. As stated,</w:t>
+      </w:r>
+      <w:bookmarkStart w:id="0" w:name="_GoBack"/>
+      <w:bookmarkEnd w:id="0"/>
+      <w:r>
+        <w:t xml:space="preserve"> before this is an important concept for fluid dynamics, physics and engineering. </w:t>
+      </w:r>
     </w:p>
     <w:sectPr>
       <w:pgSz w:w="12240" w:h="15840"/>
@@ -3590,7 +4268,7 @@
 </file>
 
 <file path=customXml/itemProps1.xml><?xml version="1.0" encoding="utf-8"?>
-<ds:datastoreItem xmlns:ds="http://schemas.openxmlformats.org/officeDocument/2006/customXml" ds:itemID="{7EDD8130-382A-4062-B9C4-226FFAC7CE3E}">
+<ds:datastoreItem xmlns:ds="http://schemas.openxmlformats.org/officeDocument/2006/customXml" ds:itemID="{5BFA7E27-F13D-4772-B0FA-80B42E551E19}">
   <ds:schemaRefs>
     <ds:schemaRef ds:uri="http://schemas.openxmlformats.org/officeDocument/2006/bibliography"/>
   </ds:schemaRefs>

</xml_diff>